<commit_message>
Add punctuation to formulas
</commit_message>
<xml_diff>
--- a/PMM_WordVersion_SI.docx
+++ b/PMM_WordVersion_SI.docx
@@ -906,6 +906,12 @@
           <m:t>N</m:t>
         </m:r>
       </m:oMath>
+      <w:r>
+        <w:rPr>
+          <w:rFonts w:eastAsiaTheme="minorEastAsia"/>
+        </w:rPr>
+        <w:t>.</w:t>
+      </w:r>
       <w:r>
         <w:t xml:space="preserve"> </w:t>
       </w:r>
@@ -2095,6 +2101,12 @@
       </m:oMath>
       <w:r>
         <w:rPr>
+          <w:rFonts w:eastAsiaTheme="minorEastAsia"/>
+        </w:rPr>
+        <w:t xml:space="preserve"> </w:t>
+      </w:r>
+      <w:r>
+        <w:rPr>
           <w:sz w:val="28"/>
           <w:szCs w:val="28"/>
         </w:rPr>
@@ -3264,6 +3276,14 @@
       </m:oMath>
       <w:r>
         <w:rPr>
+          <w:rFonts w:eastAsiaTheme="minorEastAsia"/>
+          <w:sz w:val="28"/>
+          <w:szCs w:val="28"/>
+        </w:rPr>
+        <w:t>.</w:t>
+      </w:r>
+      <w:r>
+        <w:rPr>
           <w:sz w:val="28"/>
           <w:szCs w:val="28"/>
         </w:rPr>
@@ -3309,7 +3329,14 @@
           <w:sz w:val="28"/>
           <w:szCs w:val="28"/>
         </w:rPr>
-        <w:t>To see how this imposes proportionality, first imagine the simplified</w:t>
+        <w:t>To see how this imposes proportionality, first consider</w:t>
+      </w:r>
+      <w:r>
+        <w:rPr>
+          <w:sz w:val="28"/>
+          <w:szCs w:val="28"/>
+        </w:rPr>
+        <w:t xml:space="preserve"> the simplified</w:t>
       </w:r>
       <w:r>
         <w:rPr>
@@ -7143,7 +7170,14 @@
           <w:sz w:val="28"/>
           <w:szCs w:val="28"/>
         </w:rPr>
-        <w:t xml:space="preserve"> of the quotient list.</w:t>
+        <w:t xml:space="preserve"> of the quotient list</w:t>
+      </w:r>
+      <w:r>
+        <w:rPr>
+          <w:sz w:val="28"/>
+          <w:szCs w:val="28"/>
+        </w:rPr>
+        <w:t>.</w:t>
       </w:r>
     </w:p>
     <w:sectPr>

</xml_diff>